<commit_message>
interface and lambda expression
</commit_message>
<xml_diff>
--- a/15-Interface & lambda expression.docx
+++ b/15-Interface & lambda expression.docx
@@ -1,6 +1,6 @@
 
 <file path=word/document.xml><?xml version="1.0" encoding="utf-8"?>
-<w:document xmlns:wpc="http://schemas.microsoft.com/office/word/2010/wordprocessingCanvas" xmlns:cx="http://schemas.microsoft.com/office/drawing/2014/chartex" xmlns:cx1="http://schemas.microsoft.com/office/drawing/2015/9/8/chartex" xmlns:cx2="http://schemas.microsoft.com/office/drawing/2015/10/21/chartex" xmlns:cx3="http://schemas.microsoft.com/office/drawing/2016/5/9/chartex" xmlns:cx4="http://schemas.microsoft.com/office/drawing/2016/5/10/chartex" xmlns:cx5="http://schemas.microsoft.com/office/drawing/2016/5/11/chartex" xmlns:cx6="http://schemas.microsoft.com/office/drawing/2016/5/12/chartex" xmlns:cx7="http://schemas.microsoft.com/office/drawing/2016/5/13/chartex" xmlns:cx8="http://schemas.microsoft.com/office/drawing/2016/5/14/chartex" xmlns:mc="http://schemas.openxmlformats.org/markup-compatibility/2006" xmlns:aink="http://schemas.microsoft.com/office/drawing/2016/ink" xmlns:am3d="http://schemas.microsoft.com/office/drawing/2017/model3d" xmlns:o="urn:schemas-microsoft-com:office:office" xmlns:oel="http://schemas.microsoft.com/office/2019/extlst" xmlns:r="http://schemas.openxmlformats.org/officeDocument/2006/relationships" xmlns:m="http://schemas.openxmlformats.org/officeDocument/2006/math" xmlns:v="urn:schemas-microsoft-com:vml" xmlns:wp14="http://schemas.microsoft.com/office/word/2010/wordprocessingDrawing" xmlns:wp="http://schemas.openxmlformats.org/drawingml/2006/wordprocessingDrawing" xmlns:w10="urn:schemas-microsoft-com:office:word" xmlns:w="http://schemas.openxmlformats.org/wordprocessingml/2006/main" xmlns:w14="http://schemas.microsoft.com/office/word/2010/wordml" xmlns:w15="http://schemas.microsoft.com/office/word/2012/wordml" xmlns:w16cex="http://schemas.microsoft.com/office/word/2018/wordml/cex" xmlns:w16cid="http://schemas.microsoft.com/office/word/2016/wordml/cid" xmlns:w16="http://schemas.microsoft.com/office/word/2018/wordml" xmlns:w16sdtdh="http://schemas.microsoft.com/office/word/2020/wordml/sdtdatahash" xmlns:w16se="http://schemas.microsoft.com/office/word/2015/wordml/symex" xmlns:wpg="http://schemas.microsoft.com/office/word/2010/wordprocessingGroup" xmlns:wpi="http://schemas.microsoft.com/office/word/2010/wordprocessingInk" xmlns:wne="http://schemas.microsoft.com/office/word/2006/wordml" xmlns:wps="http://schemas.microsoft.com/office/word/2010/wordprocessingShape" mc:Ignorable="w14 w15 w16se w16cid w16 w16cex w16sdtdh wp14">
+<w:document xmlns:wpc="http://schemas.microsoft.com/office/word/2010/wordprocessingCanvas" xmlns:cx="http://schemas.microsoft.com/office/drawing/2014/chartex" xmlns:cx1="http://schemas.microsoft.com/office/drawing/2015/9/8/chartex" xmlns:cx2="http://schemas.microsoft.com/office/drawing/2015/10/21/chartex" xmlns:cx3="http://schemas.microsoft.com/office/drawing/2016/5/9/chartex" xmlns:cx4="http://schemas.microsoft.com/office/drawing/2016/5/10/chartex" xmlns:cx5="http://schemas.microsoft.com/office/drawing/2016/5/11/chartex" xmlns:cx6="http://schemas.microsoft.com/office/drawing/2016/5/12/chartex" xmlns:cx7="http://schemas.microsoft.com/office/drawing/2016/5/13/chartex" xmlns:cx8="http://schemas.microsoft.com/office/drawing/2016/5/14/chartex" xmlns:mc="http://schemas.openxmlformats.org/markup-compatibility/2006" xmlns:aink="http://schemas.microsoft.com/office/drawing/2016/ink" xmlns:am3d="http://schemas.microsoft.com/office/drawing/2017/model3d" xmlns:o="urn:schemas-microsoft-com:office:office" xmlns:oel="http://schemas.microsoft.com/office/2019/extlst" xmlns:r="http://schemas.openxmlformats.org/officeDocument/2006/relationships" xmlns:m="http://schemas.openxmlformats.org/officeDocument/2006/math" xmlns:v="urn:schemas-microsoft-com:vml" xmlns:wp14="http://schemas.microsoft.com/office/word/2010/wordprocessingDrawing" xmlns:wp="http://schemas.openxmlformats.org/drawingml/2006/wordprocessingDrawing" xmlns:w10="urn:schemas-microsoft-com:office:word" xmlns:w="http://schemas.openxmlformats.org/wordprocessingml/2006/main" xmlns:w14="http://schemas.microsoft.com/office/word/2010/wordml" xmlns:w15="http://schemas.microsoft.com/office/word/2012/wordml" xmlns:w16cex="http://schemas.microsoft.com/office/word/2018/wordml/cex" xmlns:w16cid="http://schemas.microsoft.com/office/word/2016/wordml/cid" xmlns:w16="http://schemas.microsoft.com/office/word/2018/wordml" xmlns:w16du="http://schemas.microsoft.com/office/word/2023/wordml/word16du" xmlns:w16sdtdh="http://schemas.microsoft.com/office/word/2020/wordml/sdtdatahash" xmlns:w16se="http://schemas.microsoft.com/office/word/2015/wordml/symex" xmlns:wpg="http://schemas.microsoft.com/office/word/2010/wordprocessingGroup" xmlns:wpi="http://schemas.microsoft.com/office/word/2010/wordprocessingInk" xmlns:wne="http://schemas.microsoft.com/office/word/2006/wordml" xmlns:wps="http://schemas.microsoft.com/office/word/2010/wordprocessingShape" mc:Ignorable="w14 w15 w16se w16cid w16 w16cex w16sdtdh wp14">
   <w:body>
     <w:p>
       <w:pPr>
@@ -1445,6 +1445,508 @@
           <w:szCs w:val="24"/>
         </w:rPr>
         <w:t>WE CAN USE THE DEFAULT KEYWORD TO WRITE THE BODY OF AN INTERFACE.</w:t>
+      </w:r>
+    </w:p>
+    <w:p>
+      <w:pPr>
+        <w:pStyle w:val="ListParagraph"/>
+        <w:numPr>
+          <w:ilvl w:val="0"/>
+          <w:numId w:val="1"/>
+        </w:numPr>
+        <w:jc w:val="both"/>
+        <w:rPr>
+          <w:sz w:val="24"/>
+          <w:szCs w:val="24"/>
+        </w:rPr>
+      </w:pPr>
+      <w:r>
+        <w:rPr>
+          <w:sz w:val="24"/>
+          <w:szCs w:val="24"/>
+        </w:rPr>
+        <w:t>WE USE STATIC KEYWORD TO WRITE THE BODY OF AN INTERFACE.</w:t>
+      </w:r>
+    </w:p>
+    <w:p>
+      <w:pPr>
+        <w:jc w:val="both"/>
+        <w:rPr>
+          <w:sz w:val="24"/>
+          <w:szCs w:val="24"/>
+        </w:rPr>
+      </w:pPr>
+    </w:p>
+    <w:p>
+      <w:pPr>
+        <w:jc w:val="both"/>
+        <w:rPr>
+          <w:sz w:val="24"/>
+          <w:szCs w:val="24"/>
+        </w:rPr>
+      </w:pPr>
+      <w:r>
+        <w:rPr>
+          <w:sz w:val="24"/>
+          <w:szCs w:val="24"/>
+        </w:rPr>
+        <w:t>QUES-3) WHAT IS THE USE OF INTERFACE IN JAVA? OR WHY DO WE USE AN INTERFACE IN JAVA?</w:t>
+      </w:r>
+    </w:p>
+    <w:p>
+      <w:pPr>
+        <w:jc w:val="both"/>
+        <w:rPr>
+          <w:sz w:val="24"/>
+          <w:szCs w:val="24"/>
+        </w:rPr>
+      </w:pPr>
+      <w:r>
+        <w:rPr>
+          <w:sz w:val="24"/>
+          <w:szCs w:val="24"/>
+        </w:rPr>
+        <w:t xml:space="preserve">ANS) </w:t>
+      </w:r>
+    </w:p>
+    <w:p>
+      <w:pPr>
+        <w:pStyle w:val="ListParagraph"/>
+        <w:numPr>
+          <w:ilvl w:val="0"/>
+          <w:numId w:val="2"/>
+        </w:numPr>
+        <w:jc w:val="both"/>
+        <w:rPr>
+          <w:sz w:val="24"/>
+          <w:szCs w:val="24"/>
+        </w:rPr>
+      </w:pPr>
+      <w:r>
+        <w:rPr>
+          <w:sz w:val="24"/>
+          <w:szCs w:val="24"/>
+        </w:rPr>
+        <w:t>INTERFACE IS USED TO ACHIEVE MULTIPLE INHERITANCE.</w:t>
+      </w:r>
+    </w:p>
+    <w:p>
+      <w:pPr>
+        <w:pStyle w:val="ListParagraph"/>
+        <w:numPr>
+          <w:ilvl w:val="0"/>
+          <w:numId w:val="2"/>
+        </w:numPr>
+        <w:jc w:val="both"/>
+        <w:rPr>
+          <w:sz w:val="24"/>
+          <w:szCs w:val="24"/>
+        </w:rPr>
+      </w:pPr>
+      <w:r>
+        <w:rPr>
+          <w:sz w:val="24"/>
+          <w:szCs w:val="24"/>
+        </w:rPr>
+        <w:t>IT IS USED TO AVOID AMBIGUITY.</w:t>
+      </w:r>
+    </w:p>
+    <w:p>
+      <w:pPr>
+        <w:pStyle w:val="ListParagraph"/>
+        <w:numPr>
+          <w:ilvl w:val="0"/>
+          <w:numId w:val="2"/>
+        </w:numPr>
+        <w:jc w:val="both"/>
+        <w:rPr>
+          <w:sz w:val="24"/>
+          <w:szCs w:val="24"/>
+        </w:rPr>
+      </w:pPr>
+      <w:r>
+        <w:rPr>
+          <w:sz w:val="24"/>
+          <w:szCs w:val="24"/>
+        </w:rPr>
+        <w:lastRenderedPageBreak/>
+        <w:t>IN INTERFACE WE CAN DECLARE STATIC METHOD AND NON STATIC METHOD.</w:t>
+      </w:r>
+    </w:p>
+    <w:p>
+      <w:pPr>
+        <w:pStyle w:val="ListParagraph"/>
+        <w:numPr>
+          <w:ilvl w:val="0"/>
+          <w:numId w:val="2"/>
+        </w:numPr>
+        <w:jc w:val="both"/>
+        <w:rPr>
+          <w:sz w:val="24"/>
+          <w:szCs w:val="24"/>
+        </w:rPr>
+      </w:pPr>
+      <w:r>
+        <w:rPr>
+          <w:sz w:val="24"/>
+          <w:szCs w:val="24"/>
+        </w:rPr>
+        <w:t>WITH THE HELP OF STATIC METHOD WE CAN CALL THE METHOD THROUGH INTERFACE NAME, BUT THROUGH CONCRETE METHOD WE CAN CALL THE METHODS BY IMPLEMENTING THE INTERFACE IN</w:t>
+      </w:r>
+      <w:r>
+        <w:rPr>
+          <w:sz w:val="24"/>
+          <w:szCs w:val="24"/>
+        </w:rPr>
+        <w:t>TO THE CLASS.</w:t>
+      </w:r>
+    </w:p>
+    <w:p>
+      <w:pPr>
+        <w:jc w:val="both"/>
+        <w:rPr>
+          <w:sz w:val="24"/>
+          <w:szCs w:val="24"/>
+        </w:rPr>
+      </w:pPr>
+    </w:p>
+    <w:p>
+      <w:pPr>
+        <w:jc w:val="both"/>
+        <w:rPr>
+          <w:sz w:val="24"/>
+          <w:szCs w:val="24"/>
+        </w:rPr>
+      </w:pPr>
+      <w:r>
+        <w:rPr>
+          <w:sz w:val="24"/>
+          <w:szCs w:val="24"/>
+        </w:rPr>
+        <w:t>QUES-4) WHAT IS THE DIFFERENCE BETWEEN ABSTRACT CLASS AND INTERFACE IN JAVA?</w:t>
+      </w:r>
+    </w:p>
+    <w:p>
+      <w:pPr>
+        <w:jc w:val="both"/>
+        <w:rPr>
+          <w:sz w:val="24"/>
+          <w:szCs w:val="24"/>
+        </w:rPr>
+      </w:pPr>
+      <w:r>
+        <w:rPr>
+          <w:sz w:val="24"/>
+          <w:szCs w:val="24"/>
+        </w:rPr>
+        <w:t xml:space="preserve">ANS) </w:t>
+      </w:r>
+    </w:p>
+    <w:p>
+      <w:pPr>
+        <w:jc w:val="both"/>
+        <w:rPr>
+          <w:sz w:val="24"/>
+          <w:szCs w:val="24"/>
+        </w:rPr>
+      </w:pPr>
+      <w:r>
+        <w:rPr>
+          <w:sz w:val="24"/>
+          <w:szCs w:val="24"/>
+        </w:rPr>
+        <w:t>ABSTRACT CLASS- IF THERE IS A ABSTRACT CLASS THAN THEIR HAS TO BE ALTEAST ONE ABSTRACT METHOD, WE CANNOT ASSIGN BODY IN ABSTRACT METHOD, IN THIS WE CAN ACHIEVE 100% ABSTRACTION, IT IS ACHIEVED BY USING ABSTRACT KEYWORD.</w:t>
+      </w:r>
+    </w:p>
+    <w:p>
+      <w:pPr>
+        <w:jc w:val="both"/>
+        <w:rPr>
+          <w:sz w:val="24"/>
+          <w:szCs w:val="24"/>
+        </w:rPr>
+      </w:pPr>
+    </w:p>
+    <w:p>
+      <w:pPr>
+        <w:jc w:val="both"/>
+        <w:rPr>
+          <w:sz w:val="24"/>
+          <w:szCs w:val="24"/>
+        </w:rPr>
+      </w:pPr>
+      <w:r>
+        <w:rPr>
+          <w:sz w:val="24"/>
+          <w:szCs w:val="24"/>
+        </w:rPr>
+        <w:t>INTERFACE- IF THERE IS AN INTERFACE, IT IS USED TO ACHIEVE MULTIPLE INHERITANCE, IN THIS THERE ARE TWO TYPES OF METHOD STATIC AND NON STATIC, IT IS USED TO AVOID AMBIGUITY, IN THIS WE CAN’T ACHIEVE 100% ABSTRACTION, WE USE IMPLEMENTS KEYWORD TO DO IMPLEMENT THE INTERFACE.</w:t>
+      </w:r>
+    </w:p>
+    <w:p>
+      <w:pPr>
+        <w:jc w:val="both"/>
+        <w:rPr>
+          <w:sz w:val="24"/>
+          <w:szCs w:val="24"/>
+        </w:rPr>
+      </w:pPr>
+    </w:p>
+    <w:p>
+      <w:pPr>
+        <w:jc w:val="both"/>
+        <w:rPr>
+          <w:sz w:val="24"/>
+          <w:szCs w:val="24"/>
+        </w:rPr>
+      </w:pPr>
+    </w:p>
+    <w:p>
+      <w:pPr>
+        <w:jc w:val="both"/>
+        <w:rPr>
+          <w:sz w:val="24"/>
+          <w:szCs w:val="24"/>
+        </w:rPr>
+      </w:pPr>
+      <w:r>
+        <w:rPr>
+          <w:sz w:val="24"/>
+          <w:szCs w:val="24"/>
+        </w:rPr>
+        <w:t>QUES-5) WHAT IS THE LAMBDA EXPRESSION OF JAVA 8?</w:t>
+      </w:r>
+    </w:p>
+    <w:p>
+      <w:pPr>
+        <w:jc w:val="both"/>
+        <w:rPr>
+          <w:sz w:val="24"/>
+          <w:szCs w:val="24"/>
+        </w:rPr>
+      </w:pPr>
+      <w:r>
+        <w:rPr>
+          <w:sz w:val="24"/>
+          <w:szCs w:val="24"/>
+        </w:rPr>
+        <w:t xml:space="preserve">ANS) THE EXPRESSION WHICH </w:t>
+      </w:r>
+      <w:r>
+        <w:rPr>
+          <w:sz w:val="24"/>
+          <w:szCs w:val="24"/>
+        </w:rPr>
+        <w:t>WORKS AS AN CONDITIONAL STATEMENT</w:t>
+      </w:r>
+    </w:p>
+    <w:p>
+      <w:pPr>
+        <w:jc w:val="both"/>
+        <w:rPr>
+          <w:sz w:val="24"/>
+          <w:szCs w:val="24"/>
+        </w:rPr>
+      </w:pPr>
+      <w:r>
+        <w:rPr>
+          <w:sz w:val="24"/>
+          <w:szCs w:val="24"/>
+        </w:rPr>
+        <w:t xml:space="preserve">SYNTAX- </w:t>
+      </w:r>
+    </w:p>
+    <w:p>
+      <w:pPr>
+        <w:jc w:val="both"/>
+        <w:rPr>
+          <w:sz w:val="24"/>
+          <w:szCs w:val="24"/>
+        </w:rPr>
+      </w:pPr>
+      <w:r>
+        <w:rPr>
+          <w:sz w:val="24"/>
+          <w:szCs w:val="24"/>
+        </w:rPr>
+        <w:t>(PARAMETER-LIST) -&gt; {BODY}</w:t>
+      </w:r>
+    </w:p>
+    <w:p>
+      <w:pPr>
+        <w:jc w:val="both"/>
+        <w:rPr>
+          <w:sz w:val="24"/>
+          <w:szCs w:val="24"/>
+        </w:rPr>
+      </w:pPr>
+    </w:p>
+    <w:p>
+      <w:pPr>
+        <w:jc w:val="both"/>
+        <w:rPr>
+          <w:sz w:val="24"/>
+          <w:szCs w:val="24"/>
+        </w:rPr>
+      </w:pPr>
+      <w:r>
+        <w:rPr>
+          <w:sz w:val="24"/>
+          <w:szCs w:val="24"/>
+        </w:rPr>
+        <w:t>QUES-6) CAN YOU PASS LAMBDA EXPRESSION TO A METHOD? WHEN?</w:t>
+      </w:r>
+    </w:p>
+    <w:p>
+      <w:pPr>
+        <w:jc w:val="both"/>
+        <w:rPr>
+          <w:sz w:val="24"/>
+          <w:szCs w:val="24"/>
+        </w:rPr>
+      </w:pPr>
+      <w:r>
+        <w:rPr>
+          <w:sz w:val="24"/>
+          <w:szCs w:val="24"/>
+        </w:rPr>
+        <w:t>ANS) YES, WHEN IN INTERFACE IS FUNCTIONAL, THROW THIS WE CAN DIRECTLY INSTANTIATE THE LAMBDA EXPRESSION IN MAIN METHOD.</w:t>
+      </w:r>
+    </w:p>
+    <w:p>
+      <w:pPr>
+        <w:jc w:val="both"/>
+        <w:rPr>
+          <w:sz w:val="24"/>
+          <w:szCs w:val="24"/>
+        </w:rPr>
+      </w:pPr>
+    </w:p>
+    <w:p>
+      <w:pPr>
+        <w:jc w:val="both"/>
+        <w:rPr>
+          <w:sz w:val="24"/>
+          <w:szCs w:val="24"/>
+        </w:rPr>
+      </w:pPr>
+      <w:r>
+        <w:rPr>
+          <w:sz w:val="24"/>
+          <w:szCs w:val="24"/>
+        </w:rPr>
+        <w:t>QUES-7) WHAT IS THE FUNCTIONAL INTERFACE IN JAVA 8?</w:t>
+      </w:r>
+    </w:p>
+    <w:p>
+      <w:pPr>
+        <w:jc w:val="both"/>
+        <w:rPr>
+          <w:sz w:val="24"/>
+          <w:szCs w:val="24"/>
+        </w:rPr>
+      </w:pPr>
+      <w:r>
+        <w:rPr>
+          <w:sz w:val="24"/>
+          <w:szCs w:val="24"/>
+        </w:rPr>
+        <w:t>ANS) THE INTERFACE WHICH HAS ONLY ONE METHOD.</w:t>
+      </w:r>
+    </w:p>
+    <w:p>
+      <w:pPr>
+        <w:jc w:val="both"/>
+        <w:rPr>
+          <w:sz w:val="24"/>
+          <w:szCs w:val="24"/>
+        </w:rPr>
+      </w:pPr>
+    </w:p>
+    <w:p>
+      <w:pPr>
+        <w:jc w:val="both"/>
+        <w:rPr>
+          <w:sz w:val="24"/>
+          <w:szCs w:val="24"/>
+        </w:rPr>
+      </w:pPr>
+      <w:r>
+        <w:rPr>
+          <w:sz w:val="24"/>
+          <w:szCs w:val="24"/>
+        </w:rPr>
+        <w:t>QUES-8) WHY DO WE USE LAMBDA EXPRESSION IN JAVA?</w:t>
+      </w:r>
+    </w:p>
+    <w:p>
+      <w:pPr>
+        <w:jc w:val="both"/>
+        <w:rPr>
+          <w:sz w:val="24"/>
+          <w:szCs w:val="24"/>
+        </w:rPr>
+      </w:pPr>
+      <w:r>
+        <w:rPr>
+          <w:sz w:val="24"/>
+          <w:szCs w:val="24"/>
+        </w:rPr>
+        <w:t xml:space="preserve">ANS) – TO WRITE SHORT CODE </w:t>
+      </w:r>
+    </w:p>
+    <w:p>
+      <w:pPr>
+        <w:pStyle w:val="ListParagraph"/>
+        <w:numPr>
+          <w:ilvl w:val="0"/>
+          <w:numId w:val="1"/>
+        </w:numPr>
+        <w:jc w:val="both"/>
+        <w:rPr>
+          <w:sz w:val="24"/>
+          <w:szCs w:val="24"/>
+        </w:rPr>
+      </w:pPr>
+      <w:r>
+        <w:rPr>
+          <w:sz w:val="24"/>
+          <w:szCs w:val="24"/>
+        </w:rPr>
+        <w:t>IT IS THE SUBSTITUTE OF INNER CLASSES.</w:t>
+      </w:r>
+    </w:p>
+    <w:p>
+      <w:pPr>
+        <w:jc w:val="both"/>
+        <w:rPr>
+          <w:sz w:val="24"/>
+          <w:szCs w:val="24"/>
+        </w:rPr>
+      </w:pPr>
+      <w:r>
+        <w:rPr>
+          <w:sz w:val="24"/>
+          <w:szCs w:val="24"/>
+        </w:rPr>
+        <w:lastRenderedPageBreak/>
+        <w:t>QUES-9) IS IT MANDATORY FOR A LAMBDA EXPRESSION TO HAVE PARAMETERS?</w:t>
+      </w:r>
+    </w:p>
+    <w:p>
+      <w:pPr>
+        <w:jc w:val="both"/>
+        <w:rPr>
+          <w:sz w:val="24"/>
+          <w:szCs w:val="24"/>
+        </w:rPr>
+      </w:pPr>
+      <w:r>
+        <w:rPr>
+          <w:sz w:val="24"/>
+          <w:szCs w:val="24"/>
+        </w:rPr>
+        <w:t>ANS) NO.</w:t>
       </w:r>
     </w:p>
     <w:sectPr>
@@ -1458,8 +1960,97 @@
 </file>
 
 <file path=word/numbering.xml><?xml version="1.0" encoding="utf-8"?>
-<w:numbering xmlns:wpc="http://schemas.microsoft.com/office/word/2010/wordprocessingCanvas" xmlns:cx="http://schemas.microsoft.com/office/drawing/2014/chartex" xmlns:cx1="http://schemas.microsoft.com/office/drawing/2015/9/8/chartex" xmlns:cx2="http://schemas.microsoft.com/office/drawing/2015/10/21/chartex" xmlns:cx3="http://schemas.microsoft.com/office/drawing/2016/5/9/chartex" xmlns:cx4="http://schemas.microsoft.com/office/drawing/2016/5/10/chartex" xmlns:cx5="http://schemas.microsoft.com/office/drawing/2016/5/11/chartex" xmlns:cx6="http://schemas.microsoft.com/office/drawing/2016/5/12/chartex" xmlns:cx7="http://schemas.microsoft.com/office/drawing/2016/5/13/chartex" xmlns:cx8="http://schemas.microsoft.com/office/drawing/2016/5/14/chartex" xmlns:mc="http://schemas.openxmlformats.org/markup-compatibility/2006" xmlns:aink="http://schemas.microsoft.com/office/drawing/2016/ink" xmlns:am3d="http://schemas.microsoft.com/office/drawing/2017/model3d" xmlns:o="urn:schemas-microsoft-com:office:office" xmlns:oel="http://schemas.microsoft.com/office/2019/extlst" xmlns:r="http://schemas.openxmlformats.org/officeDocument/2006/relationships" xmlns:m="http://schemas.openxmlformats.org/officeDocument/2006/math" xmlns:v="urn:schemas-microsoft-com:vml" xmlns:wp14="http://schemas.microsoft.com/office/word/2010/wordprocessingDrawing" xmlns:wp="http://schemas.openxmlformats.org/drawingml/2006/wordprocessingDrawing" xmlns:w10="urn:schemas-microsoft-com:office:word" xmlns:w="http://schemas.openxmlformats.org/wordprocessingml/2006/main" xmlns:w14="http://schemas.microsoft.com/office/word/2010/wordml" xmlns:w15="http://schemas.microsoft.com/office/word/2012/wordml" xmlns:w16cex="http://schemas.microsoft.com/office/word/2018/wordml/cex" xmlns:w16cid="http://schemas.microsoft.com/office/word/2016/wordml/cid" xmlns:w16="http://schemas.microsoft.com/office/word/2018/wordml" xmlns:w16sdtdh="http://schemas.microsoft.com/office/word/2020/wordml/sdtdatahash" xmlns:w16se="http://schemas.microsoft.com/office/word/2015/wordml/symex" xmlns:wpg="http://schemas.microsoft.com/office/word/2010/wordprocessingGroup" xmlns:wpi="http://schemas.microsoft.com/office/word/2010/wordprocessingInk" xmlns:wne="http://schemas.microsoft.com/office/word/2006/wordml" xmlns:wps="http://schemas.microsoft.com/office/word/2010/wordprocessingShape" mc:Ignorable="w14 w15 w16se w16cid w16 w16cex w16sdtdh wp14">
+<w:numbering xmlns:wpc="http://schemas.microsoft.com/office/word/2010/wordprocessingCanvas" xmlns:cx="http://schemas.microsoft.com/office/drawing/2014/chartex" xmlns:cx1="http://schemas.microsoft.com/office/drawing/2015/9/8/chartex" xmlns:cx2="http://schemas.microsoft.com/office/drawing/2015/10/21/chartex" xmlns:cx3="http://schemas.microsoft.com/office/drawing/2016/5/9/chartex" xmlns:cx4="http://schemas.microsoft.com/office/drawing/2016/5/10/chartex" xmlns:cx5="http://schemas.microsoft.com/office/drawing/2016/5/11/chartex" xmlns:cx6="http://schemas.microsoft.com/office/drawing/2016/5/12/chartex" xmlns:cx7="http://schemas.microsoft.com/office/drawing/2016/5/13/chartex" xmlns:cx8="http://schemas.microsoft.com/office/drawing/2016/5/14/chartex" xmlns:mc="http://schemas.openxmlformats.org/markup-compatibility/2006" xmlns:aink="http://schemas.microsoft.com/office/drawing/2016/ink" xmlns:am3d="http://schemas.microsoft.com/office/drawing/2017/model3d" xmlns:o="urn:schemas-microsoft-com:office:office" xmlns:oel="http://schemas.microsoft.com/office/2019/extlst" xmlns:r="http://schemas.openxmlformats.org/officeDocument/2006/relationships" xmlns:m="http://schemas.openxmlformats.org/officeDocument/2006/math" xmlns:v="urn:schemas-microsoft-com:vml" xmlns:wp14="http://schemas.microsoft.com/office/word/2010/wordprocessingDrawing" xmlns:wp="http://schemas.openxmlformats.org/drawingml/2006/wordprocessingDrawing" xmlns:w10="urn:schemas-microsoft-com:office:word" xmlns:w="http://schemas.openxmlformats.org/wordprocessingml/2006/main" xmlns:w14="http://schemas.microsoft.com/office/word/2010/wordml" xmlns:w15="http://schemas.microsoft.com/office/word/2012/wordml" xmlns:w16cex="http://schemas.microsoft.com/office/word/2018/wordml/cex" xmlns:w16cid="http://schemas.microsoft.com/office/word/2016/wordml/cid" xmlns:w16="http://schemas.microsoft.com/office/word/2018/wordml" xmlns:w16du="http://schemas.microsoft.com/office/word/2023/wordml/word16du" xmlns:w16sdtdh="http://schemas.microsoft.com/office/word/2020/wordml/sdtdatahash" xmlns:w16se="http://schemas.microsoft.com/office/word/2015/wordml/symex" xmlns:wpg="http://schemas.microsoft.com/office/word/2010/wordprocessingGroup" xmlns:wpi="http://schemas.microsoft.com/office/word/2010/wordprocessingInk" xmlns:wne="http://schemas.microsoft.com/office/word/2006/wordml" xmlns:wps="http://schemas.microsoft.com/office/word/2010/wordprocessingShape" mc:Ignorable="w14 w15 w16se w16cid w16 w16cex w16sdtdh wp14">
   <w:abstractNum w:abstractNumId="0" w15:restartNumberingAfterBreak="0">
+    <w:nsid w:val="009B58FC"/>
+    <w:multiLevelType w:val="hybridMultilevel"/>
+    <w:tmpl w:val="DF8EC6E8"/>
+    <w:lvl w:ilvl="0" w:tplc="40090011">
+      <w:start w:val="1"/>
+      <w:numFmt w:val="decimal"/>
+      <w:lvlText w:val="%1)"/>
+      <w:lvlJc w:val="left"/>
+      <w:pPr>
+        <w:ind w:left="720" w:hanging="360"/>
+      </w:pPr>
+      <w:rPr>
+        <w:rFonts w:hint="default"/>
+      </w:rPr>
+    </w:lvl>
+    <w:lvl w:ilvl="1" w:tplc="40090019" w:tentative="1">
+      <w:start w:val="1"/>
+      <w:numFmt w:val="lowerLetter"/>
+      <w:lvlText w:val="%2."/>
+      <w:lvlJc w:val="left"/>
+      <w:pPr>
+        <w:ind w:left="1440" w:hanging="360"/>
+      </w:pPr>
+    </w:lvl>
+    <w:lvl w:ilvl="2" w:tplc="4009001B" w:tentative="1">
+      <w:start w:val="1"/>
+      <w:numFmt w:val="lowerRoman"/>
+      <w:lvlText w:val="%3."/>
+      <w:lvlJc w:val="right"/>
+      <w:pPr>
+        <w:ind w:left="2160" w:hanging="180"/>
+      </w:pPr>
+    </w:lvl>
+    <w:lvl w:ilvl="3" w:tplc="4009000F" w:tentative="1">
+      <w:start w:val="1"/>
+      <w:numFmt w:val="decimal"/>
+      <w:lvlText w:val="%4."/>
+      <w:lvlJc w:val="left"/>
+      <w:pPr>
+        <w:ind w:left="2880" w:hanging="360"/>
+      </w:pPr>
+    </w:lvl>
+    <w:lvl w:ilvl="4" w:tplc="40090019" w:tentative="1">
+      <w:start w:val="1"/>
+      <w:numFmt w:val="lowerLetter"/>
+      <w:lvlText w:val="%5."/>
+      <w:lvlJc w:val="left"/>
+      <w:pPr>
+        <w:ind w:left="3600" w:hanging="360"/>
+      </w:pPr>
+    </w:lvl>
+    <w:lvl w:ilvl="5" w:tplc="4009001B" w:tentative="1">
+      <w:start w:val="1"/>
+      <w:numFmt w:val="lowerRoman"/>
+      <w:lvlText w:val="%6."/>
+      <w:lvlJc w:val="right"/>
+      <w:pPr>
+        <w:ind w:left="4320" w:hanging="180"/>
+      </w:pPr>
+    </w:lvl>
+    <w:lvl w:ilvl="6" w:tplc="4009000F" w:tentative="1">
+      <w:start w:val="1"/>
+      <w:numFmt w:val="decimal"/>
+      <w:lvlText w:val="%7."/>
+      <w:lvlJc w:val="left"/>
+      <w:pPr>
+        <w:ind w:left="5040" w:hanging="360"/>
+      </w:pPr>
+    </w:lvl>
+    <w:lvl w:ilvl="7" w:tplc="40090019" w:tentative="1">
+      <w:start w:val="1"/>
+      <w:numFmt w:val="lowerLetter"/>
+      <w:lvlText w:val="%8."/>
+      <w:lvlJc w:val="left"/>
+      <w:pPr>
+        <w:ind w:left="5760" w:hanging="360"/>
+      </w:pPr>
+    </w:lvl>
+    <w:lvl w:ilvl="8" w:tplc="4009001B" w:tentative="1">
+      <w:start w:val="1"/>
+      <w:numFmt w:val="lowerRoman"/>
+      <w:lvlText w:val="%9."/>
+      <w:lvlJc w:val="right"/>
+      <w:pPr>
+        <w:ind w:left="6480" w:hanging="180"/>
+      </w:pPr>
+    </w:lvl>
+  </w:abstractNum>
+  <w:abstractNum w:abstractNumId="1" w15:restartNumberingAfterBreak="0">
     <w:nsid w:val="273A1F83"/>
     <w:multiLevelType w:val="hybridMultilevel"/>
     <w:tmpl w:val="D66431F8"/>
@@ -1572,6 +2163,9 @@
     </w:lvl>
   </w:abstractNum>
   <w:num w:numId="1" w16cid:durableId="1203130381">
+    <w:abstractNumId w:val="1"/>
+  </w:num>
+  <w:num w:numId="2" w16cid:durableId="2102216737">
     <w:abstractNumId w:val="0"/>
   </w:num>
 </w:numbering>

</xml_diff>